<commit_message>
Adicionado conteudo do artigo History of the Tesseract Engine
</commit_message>
<xml_diff>
--- a/TCC I.docx
+++ b/TCC I.docx
@@ -398,7 +398,7 @@
         <w:fldChar w:fldCharType="begin" w:fldLock="1"/>
       </w:r>
       <w:r>
-        <w:instrText>ADDIN CSL_CITATION {"citationItems":[{"id":"ITEM-1","itemData":{"DOI":"10.1109/ICDAR.2007.4376991.","ISBN":"9783642220265","ISSN":"18650929","abstract":"The Tesseract OCR engine, as was the HP Research Prototype in the UNLV Fourth Annual Test of OCR Accuracy[1], is described in a comprehensive overview. Emphasis is placed on aspects that are novel or at least unusual in an OCR engine, including in particular the line finding, features/classification methods, and the adaptive classifier.","author":[{"dropping-particle":"","family":"Smith","given":"Ray","non-dropping-particle":"","parse-names":false,"suffix":""}],"container-title":"Ninth International Conference on Document Analysis and Recognition (ICDAR 2007)","id":"ITEM-1","issued":{"date-parts":[["2007"]]},"page":"629-633","publisher":"IEEE","publisher-place":"Curitiba, Brasil","title":"An Overview of the Tesseract OCR Engine","type":"paper-conference","volume":"2"},"uris":["http://www.mendeley.com/documents/?uuid=4bf63084-f215-4570-a8be-3d6762775970"]}],"mendeley":{"formattedCitation":"(SMITH, 2007)","plainTextFormattedCitation":"(SMITH, 2007)","previouslyFormattedCitation":"(SMITH, 2007)"},"properties":{"noteIndex":0},"schema":"https://github.com/citation-style-language/schema/raw/master/csl-citation.json"}</w:instrText>
+        <w:instrText>ADDIN CSL_CITATION {"citationItems":[{"id":"ITEM-1","itemData":{"DOI":"10.1109/ICDAR.2007.4376991.","ISBN":"9783642220265","ISSN":"18650929","abstract":"The Tesseract OCR engine, as was the HP Research Prototype in the UNLV Fourth Annual Test of OCR Accuracy[1], is described in a comprehensive overview. Emphasis is placed on aspects that are novel or at least unusual in an OCR engine, including in particular the line finding, features/classification methods, and the adaptive classifier.","author":[{"dropping-particle":"","family":"Smith","given":"Ray","non-dropping-particle":"","parse-names":false,"suffix":""}],"container-title":"Ninth International Conference on Document Analysis and Recognition (ICDAR 2007)","id":"ITEM-1","issued":{"date-parts":[["2007"]]},"page":"629-633","publisher":"IEEE","publisher-place":"Curitiba, Brasil","title":"An Overview of the Tesseract OCR Engine","type":"paper-conference","volume":"2"},"uris":["http://www.mendeley.com/documents/?uuid=4bf63084-f215-4570-a8be-3d6762775970"]}],"mendeley":{"formattedCitation":"(SMITH, Ray, 2007)","plainTextFormattedCitation":"(SMITH, Ray, 2007)","previouslyFormattedCitation":"(SMITH, Ray, 2007)"},"properties":{"noteIndex":0},"schema":"https://github.com/citation-style-language/schema/raw/master/csl-citation.json"}</w:instrText>
       </w:r>
       <w:r>
         <w:fldChar w:fldCharType="separate"/>
@@ -407,7 +407,7 @@
         <w:rPr>
           <w:noProof/>
         </w:rPr>
-        <w:t>(SMITH, 2007)</w:t>
+        <w:t>(SMITH, Ray, 2007)</w:t>
       </w:r>
       <w:r>
         <w:fldChar w:fldCharType="end"/>
@@ -514,7 +514,7 @@
           <w:i/>
           <w:iCs/>
         </w:rPr>
-        <w:instrText>ADDIN CSL_CITATION {"citationItems":[{"id":"ITEM-1","itemData":{"DOI":"10.1109/ICDAR.2007.4376991.","ISBN":"9783642220265","ISSN":"18650929","abstract":"The Tesseract OCR engine, as was the HP Research Prototype in the UNLV Fourth Annual Test of OCR Accuracy[1], is described in a comprehensive overview. Emphasis is placed on aspects that are novel or at least unusual in an OCR engine, including in particular the line finding, features/classification methods, and the adaptive classifier.","author":[{"dropping-particle":"","family":"Smith","given":"Ray","non-dropping-particle":"","parse-names":false,"suffix":""}],"container-title":"Ninth International Conference on Document Analysis and Recognition (ICDAR 2007)","id":"ITEM-1","issued":{"date-parts":[["2007"]]},"page":"629-633","publisher":"IEEE","publisher-place":"Curitiba, Brasil","title":"An Overview of the Tesseract OCR Engine","type":"paper-conference","volume":"2"},"uris":["http://www.mendeley.com/documents/?uuid=4bf63084-f215-4570-a8be-3d6762775970"]}],"mendeley":{"formattedCitation":"(SMITH, 2007)","plainTextFormattedCitation":"(SMITH, 2007)"},"properties":{"noteIndex":0},"schema":"https://github.com/citation-style-language/schema/raw/master/csl-citation.json"}</w:instrText>
+        <w:instrText>ADDIN CSL_CITATION {"citationItems":[{"id":"ITEM-1","itemData":{"DOI":"10.1109/ICDAR.2007.4376991.","ISBN":"9783642220265","ISSN":"18650929","abstract":"The Tesseract OCR engine, as was the HP Research Prototype in the UNLV Fourth Annual Test of OCR Accuracy[1], is described in a comprehensive overview. Emphasis is placed on aspects that are novel or at least unusual in an OCR engine, including in particular the line finding, features/classification methods, and the adaptive classifier.","author":[{"dropping-particle":"","family":"Smith","given":"Ray","non-dropping-particle":"","parse-names":false,"suffix":""}],"container-title":"Ninth International Conference on Document Analysis and Recognition (ICDAR 2007)","id":"ITEM-1","issued":{"date-parts":[["2007"]]},"page":"629-633","publisher":"IEEE","publisher-place":"Curitiba, Brasil","title":"An Overview of the Tesseract OCR Engine","type":"paper-conference","volume":"2"},"uris":["http://www.mendeley.com/documents/?uuid=4bf63084-f215-4570-a8be-3d6762775970"]}],"mendeley":{"formattedCitation":"(SMITH, Ray, 2007)","plainTextFormattedCitation":"(SMITH, Ray, 2007)","previouslyFormattedCitation":"(SMITH, Ray, 2007)"},"properties":{"noteIndex":0},"schema":"https://github.com/citation-style-language/schema/raw/master/csl-citation.json"}</w:instrText>
       </w:r>
       <w:r>
         <w:rPr>
@@ -528,7 +528,7 @@
           <w:iCs/>
           <w:noProof/>
         </w:rPr>
-        <w:t>(SMITH, 2007)</w:t>
+        <w:t>(SMITH, Ray, 2007)</w:t>
       </w:r>
       <w:r>
         <w:rPr>
@@ -575,7 +575,7 @@
         <w:fldChar w:fldCharType="begin" w:fldLock="1"/>
       </w:r>
       <w:r>
-        <w:instrText>ADDIN CSL_CITATION {"citationItems":[{"id":"ITEM-1","itemData":{"DOI":"10.1109/ICDAR.2007.4376991.","ISBN":"9783642220265","ISSN":"18650929","abstract":"The Tesseract OCR engine, as was the HP Research Prototype in the UNLV Fourth Annual Test of OCR Accuracy[1], is described in a comprehensive overview. Emphasis is placed on aspects that are novel or at least unusual in an OCR engine, including in particular the line finding, features/classification methods, and the adaptive classifier.","author":[{"dropping-particle":"","family":"Smith","given":"Ray","non-dropping-particle":"","parse-names":false,"suffix":""}],"container-title":"Ninth International Conference on Document Analysis and Recognition (ICDAR 2007)","id":"ITEM-1","issued":{"date-parts":[["2007"]]},"page":"629-633","publisher":"IEEE","publisher-place":"Curitiba, Brasil","title":"An Overview of the Tesseract OCR Engine","type":"paper-conference","volume":"2"},"uris":["http://www.mendeley.com/documents/?uuid=4bf63084-f215-4570-a8be-3d6762775970"]}],"mendeley":{"formattedCitation":"(SMITH, 2007)","plainTextFormattedCitation":"(SMITH, 2007)","previouslyFormattedCitation":"(SMITH, 2007)"},"properties":{"noteIndex":0},"schema":"https://github.com/citation-style-language/schema/raw/master/csl-citation.json"}</w:instrText>
+        <w:instrText>ADDIN CSL_CITATION {"citationItems":[{"id":"ITEM-1","itemData":{"DOI":"10.1109/ICDAR.2007.4376991.","ISBN":"9783642220265","ISSN":"18650929","abstract":"The Tesseract OCR engine, as was the HP Research Prototype in the UNLV Fourth Annual Test of OCR Accuracy[1], is described in a comprehensive overview. Emphasis is placed on aspects that are novel or at least unusual in an OCR engine, including in particular the line finding, features/classification methods, and the adaptive classifier.","author":[{"dropping-particle":"","family":"Smith","given":"Ray","non-dropping-particle":"","parse-names":false,"suffix":""}],"container-title":"Ninth International Conference on Document Analysis and Recognition (ICDAR 2007)","id":"ITEM-1","issued":{"date-parts":[["2007"]]},"page":"629-633","publisher":"IEEE","publisher-place":"Curitiba, Brasil","title":"An Overview of the Tesseract OCR Engine","type":"paper-conference","volume":"2"},"uris":["http://www.mendeley.com/documents/?uuid=4bf63084-f215-4570-a8be-3d6762775970"]}],"mendeley":{"formattedCitation":"(SMITH, Ray, 2007)","plainTextFormattedCitation":"(SMITH, Ray, 2007)","previouslyFormattedCitation":"(SMITH, Ray, 2007)"},"properties":{"noteIndex":0},"schema":"https://github.com/citation-style-language/schema/raw/master/csl-citation.json"}</w:instrText>
       </w:r>
       <w:r>
         <w:fldChar w:fldCharType="separate"/>
@@ -585,7 +585,7 @@
           <w:noProof/>
           <w:lang w:val="en-US"/>
         </w:rPr>
-        <w:t>(SMITH, 2007)</w:t>
+        <w:t>(SMITH, Ray, 2007)</w:t>
       </w:r>
       <w:r>
         <w:fldChar w:fldCharType="end"/>
@@ -681,7 +681,7 @@
         <w:fldChar w:fldCharType="begin" w:fldLock="1"/>
       </w:r>
       <w:r>
-        <w:instrText>ADDIN CSL_CITATION {"citationItems":[{"id":"ITEM-1","itemData":{"DOI":"10.1109/ICDAR.2007.4376991.","ISBN":"9783642220265","ISSN":"18650929","abstract":"The Tesseract OCR engine, as was the HP Research Prototype in the UNLV Fourth Annual Test of OCR Accuracy[1], is described in a comprehensive overview. Emphasis is placed on aspects that are novel or at least unusual in an OCR engine, including in particular the line finding, features/classification methods, and the adaptive classifier.","author":[{"dropping-particle":"","family":"Smith","given":"Ray","non-dropping-particle":"","parse-names":false,"suffix":""}],"container-title":"Ninth International Conference on Document Analysis and Recognition (ICDAR 2007)","id":"ITEM-1","issued":{"date-parts":[["2007"]]},"page":"629-633","publisher":"IEEE","publisher-place":"Curitiba, Brasil","title":"An Overview of the Tesseract OCR Engine","type":"paper-conference","volume":"2"},"uris":["http://www.mendeley.com/documents/?uuid=4bf63084-f215-4570-a8be-3d6762775970"]}],"mendeley":{"formattedCitation":"(SMITH, 2007)","plainTextFormattedCitation":"(SMITH, 2007)","previouslyFormattedCitation":"(SMITH, 2007)"},"properties":{"noteIndex":0},"schema":"https://github.com/citation-style-language/schema/raw/master/csl-citation.json"}</w:instrText>
+        <w:instrText>ADDIN CSL_CITATION {"citationItems":[{"id":"ITEM-1","itemData":{"DOI":"10.1109/ICDAR.2007.4376991.","ISBN":"9783642220265","ISSN":"18650929","abstract":"The Tesseract OCR engine, as was the HP Research Prototype in the UNLV Fourth Annual Test of OCR Accuracy[1], is described in a comprehensive overview. Emphasis is placed on aspects that are novel or at least unusual in an OCR engine, including in particular the line finding, features/classification methods, and the adaptive classifier.","author":[{"dropping-particle":"","family":"Smith","given":"Ray","non-dropping-particle":"","parse-names":false,"suffix":""}],"container-title":"Ninth International Conference on Document Analysis and Recognition (ICDAR 2007)","id":"ITEM-1","issued":{"date-parts":[["2007"]]},"page":"629-633","publisher":"IEEE","publisher-place":"Curitiba, Brasil","title":"An Overview of the Tesseract OCR Engine","type":"paper-conference","volume":"2"},"uris":["http://www.mendeley.com/documents/?uuid=4bf63084-f215-4570-a8be-3d6762775970"]}],"mendeley":{"formattedCitation":"(SMITH, Ray, 2007)","plainTextFormattedCitation":"(SMITH, Ray, 2007)","previouslyFormattedCitation":"(SMITH, Ray, 2007)"},"properties":{"noteIndex":0},"schema":"https://github.com/citation-style-language/schema/raw/master/csl-citation.json"}</w:instrText>
       </w:r>
       <w:r>
         <w:fldChar w:fldCharType="separate"/>
@@ -690,7 +690,7 @@
         <w:rPr>
           <w:noProof/>
         </w:rPr>
-        <w:t>(SMITH, 2007)</w:t>
+        <w:t>(SMITH, Ray, 2007)</w:t>
       </w:r>
       <w:r>
         <w:fldChar w:fldCharType="end"/>
@@ -727,7 +727,7 @@
         <w:fldChar w:fldCharType="begin" w:fldLock="1"/>
       </w:r>
       <w:r>
-        <w:instrText>ADDIN CSL_CITATION {"citationItems":[{"id":"ITEM-1","itemData":{"DOI":"10.1109/ICDAR.2007.4376991.","ISBN":"9783642220265","ISSN":"18650929","abstract":"The Tesseract OCR engine, as was the HP Research Prototype in the UNLV Fourth Annual Test of OCR Accuracy[1], is described in a comprehensive overview. Emphasis is placed on aspects that are novel or at least unusual in an OCR engine, including in particular the line finding, features/classification methods, and the adaptive classifier.","author":[{"dropping-particle":"","family":"Smith","given":"Ray","non-dropping-particle":"","parse-names":false,"suffix":""}],"container-title":"Ninth International Conference on Document Analysis and Recognition (ICDAR 2007)","id":"ITEM-1","issued":{"date-parts":[["2007"]]},"page":"629-633","publisher":"IEEE","publisher-place":"Curitiba, Brasil","title":"An Overview of the Tesseract OCR Engine","type":"paper-conference","volume":"2"},"uris":["http://www.mendeley.com/documents/?uuid=4bf63084-f215-4570-a8be-3d6762775970"]}],"mendeley":{"formattedCitation":"(SMITH, 2007)","plainTextFormattedCitation":"(SMITH, 2007)","previouslyFormattedCitation":"(SMITH, 2007)"},"properties":{"noteIndex":0},"schema":"https://github.com/citation-style-language/schema/raw/master/csl-citation.json"}</w:instrText>
+        <w:instrText>ADDIN CSL_CITATION {"citationItems":[{"id":"ITEM-1","itemData":{"DOI":"10.1109/ICDAR.2007.4376991.","ISBN":"9783642220265","ISSN":"18650929","abstract":"The Tesseract OCR engine, as was the HP Research Prototype in the UNLV Fourth Annual Test of OCR Accuracy[1], is described in a comprehensive overview. Emphasis is placed on aspects that are novel or at least unusual in an OCR engine, including in particular the line finding, features/classification methods, and the adaptive classifier.","author":[{"dropping-particle":"","family":"Smith","given":"Ray","non-dropping-particle":"","parse-names":false,"suffix":""}],"container-title":"Ninth International Conference on Document Analysis and Recognition (ICDAR 2007)","id":"ITEM-1","issued":{"date-parts":[["2007"]]},"page":"629-633","publisher":"IEEE","publisher-place":"Curitiba, Brasil","title":"An Overview of the Tesseract OCR Engine","type":"paper-conference","volume":"2"},"uris":["http://www.mendeley.com/documents/?uuid=4bf63084-f215-4570-a8be-3d6762775970"]}],"mendeley":{"formattedCitation":"(SMITH, Ray, 2007)","plainTextFormattedCitation":"(SMITH, Ray, 2007)","previouslyFormattedCitation":"(SMITH, Ray, 2007)"},"properties":{"noteIndex":0},"schema":"https://github.com/citation-style-language/schema/raw/master/csl-citation.json"}</w:instrText>
       </w:r>
       <w:r>
         <w:fldChar w:fldCharType="separate"/>
@@ -736,13 +736,18 @@
         <w:rPr>
           <w:noProof/>
         </w:rPr>
-        <w:t>(SMITH, 2007)</w:t>
+        <w:t>(SMITH, Ray, 2007)</w:t>
       </w:r>
       <w:r>
         <w:fldChar w:fldCharType="end"/>
       </w:r>
     </w:p>
     <w:p>
+      <w:pPr>
+        <w:rPr>
+          <w:lang w:val="en-US"/>
+        </w:rPr>
+      </w:pPr>
       <w:r>
         <w:tab/>
         <w:t xml:space="preserve">Com esses atributos, o </w:t>
@@ -762,7 +767,7 @@
         <w:fldChar w:fldCharType="begin" w:fldLock="1"/>
       </w:r>
       <w:r>
-        <w:instrText>ADDIN CSL_CITATION {"citationItems":[{"id":"ITEM-1","itemData":{"DOI":"10.1109/ICDAR.2007.4376991.","ISBN":"9783642220265","ISSN":"18650929","abstract":"The Tesseract OCR engine, as was the HP Research Prototype in the UNLV Fourth Annual Test of OCR Accuracy[1], is described in a comprehensive overview. Emphasis is placed on aspects that are novel or at least unusual in an OCR engine, including in particular the line finding, features/classification methods, and the adaptive classifier.","author":[{"dropping-particle":"","family":"Smith","given":"Ray","non-dropping-particle":"","parse-names":false,"suffix":""}],"container-title":"Ninth International Conference on Document Analysis and Recognition (ICDAR 2007)","id":"ITEM-1","issued":{"date-parts":[["2007"]]},"page":"629-633","publisher":"IEEE","publisher-place":"Curitiba, Brasil","title":"An Overview of the Tesseract OCR Engine","type":"paper-conference","volume":"2"},"uris":["http://www.mendeley.com/documents/?uuid=4bf63084-f215-4570-a8be-3d6762775970"]}],"mendeley":{"formattedCitation":"(SMITH, 2007)","plainTextFormattedCitation":"(SMITH, 2007)","previouslyFormattedCitation":"(SMITH, 2007)"},"properties":{"noteIndex":0},"schema":"https://github.com/citation-style-language/schema/raw/master/csl-citation.json"}</w:instrText>
+        <w:instrText>ADDIN CSL_CITATION {"citationItems":[{"id":"ITEM-1","itemData":{"DOI":"10.1109/ICDAR.2007.4376991.","ISBN":"9783642220265","ISSN":"18650929","abstract":"The Tesseract OCR engine, as was the HP Research Prototype in the UNLV Fourth Annual Test of OCR Accuracy[1], is described in a comprehensive overview. Emphasis is placed on aspects that are novel or at least unusual in an OCR engine, including in particular the line finding, features/classification methods, and the adaptive classifier.","author":[{"dropping-particle":"","family":"Smith","given":"Ray","non-dropping-particle":"","parse-names":false,"suffix":""}],"container-title":"Ninth International Conference on Document Analysis and Recognition (ICDAR 2007)","id":"ITEM-1","issued":{"date-parts":[["2007"]]},"page":"629-633","publisher":"IEEE","publisher-place":"Curitiba, Brasil","title":"An Overview of the Tesseract OCR Engine","type":"paper-conference","volume":"2"},"uris":["http://www.mendeley.com/documents/?uuid=4bf63084-f215-4570-a8be-3d6762775970"]}],"mendeley":{"formattedCitation":"(SMITH, Ray, 2007)","plainTextFormattedCitation":"(SMITH, Ray, 2007)","previouslyFormattedCitation":"(SMITH, Ray, 2007)"},"properties":{"noteIndex":0},"schema":"https://github.com/citation-style-language/schema/raw/master/csl-citation.json"}</w:instrText>
       </w:r>
       <w:r>
         <w:fldChar w:fldCharType="separate"/>
@@ -770,13 +775,234 @@
       <w:r>
         <w:rPr>
           <w:noProof/>
-        </w:rPr>
-        <w:t>(SMITH, 2007)</w:t>
+          <w:lang w:val="en-US"/>
+        </w:rPr>
+        <w:t>(SMITH, Ray, 2007)</w:t>
       </w:r>
       <w:r>
         <w:fldChar w:fldCharType="end"/>
       </w:r>
     </w:p>
+    <w:p>
+      <w:pPr>
+        <w:rPr>
+          <w:lang w:val="en-US"/>
+        </w:rPr>
+      </w:pPr>
+    </w:p>
+    <w:p>
+      <w:pPr>
+        <w:rPr>
+          <w:b/>
+          <w:bCs/>
+        </w:rPr>
+      </w:pPr>
+      <w:r>
+        <w:rPr>
+          <w:b/>
+          <w:bCs/>
+        </w:rPr>
+        <w:t>Reconhecimento de línguas pelo</w:t>
+      </w:r>
+      <w:r>
+        <w:rPr>
+          <w:b/>
+          <w:bCs/>
+        </w:rPr>
+        <w:t xml:space="preserve"> </w:t>
+      </w:r>
+      <w:proofErr w:type="spellStart"/>
+      <w:r>
+        <w:rPr>
+          <w:b/>
+          <w:bCs/>
+        </w:rPr>
+        <w:t>T</w:t>
+      </w:r>
+      <w:r>
+        <w:rPr>
+          <w:b/>
+          <w:bCs/>
+        </w:rPr>
+        <w:t>esseract</w:t>
+      </w:r>
+      <w:proofErr w:type="spellEnd"/>
+    </w:p>
+    <w:p>
+      <w:pPr>
+        <w:widowControl w:val="0"/>
+        <w:autoSpaceDE w:val="0"/>
+        <w:autoSpaceDN w:val="0"/>
+        <w:adjustRightInd w:val="0"/>
+      </w:pPr>
+      <w:r>
+        <w:t xml:space="preserve">O </w:t>
+      </w:r>
+      <w:proofErr w:type="spellStart"/>
+      <w:r>
+        <w:t>Tesseract</w:t>
+      </w:r>
+      <w:proofErr w:type="spellEnd"/>
+      <w:r>
+        <w:t xml:space="preserve"> tinha sido desenvolvido para reconhecer apenas a língua inglesa, mas passaram a suportar outras línguas a partir de 2007.</w:t>
+      </w:r>
+      <w:r>
+        <w:rPr>
+          <w:lang w:val="en-US"/>
+        </w:rPr>
+        <w:fldChar w:fldCharType="begin" w:fldLock="1"/>
+      </w:r>
+      <w:r>
+        <w:instrText>ADDIN CSL_CITATION {"citationItems":[{"id":"ITEM-1","itemData":{"DOI":"10.1117/12.2010051","ISBN":"9780819494313","ISSN":"0277786X","abstract":"This paper describes the development history of the Tesseract OCR engine, and compares the methods to general changes in the field over a similar time period. Emphasis is placed on the lessons learned with the goal of providing a primer for those interested in OCR research.","author":[{"dropping-particle":"","family":"Smith","given":"Ray W.","non-dropping-particle":"","parse-names":false,"suffix":""}],"container-title":"Document Recognition and Retrieval XX","id":"ITEM-1","issue":"February 2013","issued":{"date-parts":[["2013"]]},"page":"865802","title":"History of the Tesseract OCR engine: what worked and what didn't","type":"article-journal","volume":"8658"},"uris":["http://www.mendeley.com/documents/?uuid=68d5035e-5dc3-4424-8eb3-cfb21052c47e"]}],"mendeley":{"formattedCitation":"(SMITH, Ray W., 2013)","plainTextFormattedCitation":"(SMITH, Ray W., 2013)","previouslyFormattedCitation":"(SMITH, Ray W., 2013)"},"properties":{"noteIndex":0},"schema":"https://github.com/citation-style-language/schema/raw/master/csl-citation.json"}</w:instrText>
+      </w:r>
+      <w:r>
+        <w:rPr>
+          <w:lang w:val="en-US"/>
+        </w:rPr>
+        <w:fldChar w:fldCharType="separate"/>
+      </w:r>
+      <w:r>
+        <w:rPr>
+          <w:noProof/>
+        </w:rPr>
+        <w:t>(SMITH, Ray W., 2013)</w:t>
+      </w:r>
+      <w:r>
+        <w:rPr>
+          <w:lang w:val="en-US"/>
+        </w:rPr>
+        <w:fldChar w:fldCharType="end"/>
+      </w:r>
+    </w:p>
+    <w:p>
+      <w:pPr>
+        <w:widowControl w:val="0"/>
+        <w:autoSpaceDE w:val="0"/>
+        <w:autoSpaceDN w:val="0"/>
+        <w:adjustRightInd w:val="0"/>
+        <w:ind w:firstLine="720"/>
+      </w:pPr>
+      <w:r>
+        <w:t>O Sistema de OCR para uma língua especifica não contri</w:t>
+      </w:r>
+      <w:r>
+        <w:t xml:space="preserve">bui muito para utilizar o OCR em outras línguas do mundo, já que há muitas em uso antes mesmo de incluir variantes históricas. </w:t>
+      </w:r>
+      <w:r>
+        <w:fldChar w:fldCharType="begin" w:fldLock="1"/>
+      </w:r>
+      <w:r>
+        <w:instrText>ADDIN CSL_CITATION {"citationItems":[{"id":"ITEM-1","itemData":{"DOI":"10.1117/12.2010051","ISBN":"9780819494313","ISSN":"0277786X","abstract":"This paper describes the development history of the Tesseract OCR engine, and compares the methods to general changes in the field over a similar time period. Emphasis is placed on the lessons learned with the goal of providing a primer for those interested in OCR research.","author":[{"dropping-particle":"","family":"Smith","given":"Ray W.","non-dropping-particle":"","parse-names":false,"suffix":""}],"container-title":"Document Recognition and Retrieval XX","id":"ITEM-1","issue":"February 2013","issued":{"date-parts":[["2013"]]},"page":"865802","title":"History of the Tesseract OCR engine: what worked and what didn't","type":"article-journal","volume":"8658"},"uris":["http://www.mendeley.com/documents/?uuid=68d5035e-5dc3-4424-8eb3-cfb21052c47e"]}],"mendeley":{"formattedCitation":"(SMITH, Ray W., 2013)","plainTextFormattedCitation":"(SMITH, Ray W., 2013)","previouslyFormattedCitation":"(SMITH, Ray W., 2013)"},"properties":{"noteIndex":0},"schema":"https://github.com/citation-style-language/schema/raw/master/csl-citation.json"}</w:instrText>
+      </w:r>
+      <w:r>
+        <w:fldChar w:fldCharType="separate"/>
+      </w:r>
+      <w:r>
+        <w:rPr>
+          <w:noProof/>
+        </w:rPr>
+        <w:t>(SMITH, Ray W., 2013)</w:t>
+      </w:r>
+      <w:r>
+        <w:fldChar w:fldCharType="end"/>
+      </w:r>
+    </w:p>
+    <w:p>
+      <w:pPr>
+        <w:widowControl w:val="0"/>
+        <w:autoSpaceDE w:val="0"/>
+        <w:autoSpaceDN w:val="0"/>
+        <w:adjustRightInd w:val="0"/>
+        <w:ind w:firstLine="720"/>
+      </w:pPr>
+      <w:r>
+        <w:t xml:space="preserve">O primeiro passo de decisão de um projeto para desenvolver um sistema OCR multilinguístico é a representação interna de </w:t>
+      </w:r>
+      <w:proofErr w:type="spellStart"/>
+      <w:r>
+        <w:t>Recognition</w:t>
+      </w:r>
+      <w:proofErr w:type="spellEnd"/>
+      <w:r>
+        <w:t xml:space="preserve"> </w:t>
+      </w:r>
+      <w:proofErr w:type="spellStart"/>
+      <w:r>
+        <w:t>Units</w:t>
+      </w:r>
+      <w:proofErr w:type="spellEnd"/>
+      <w:r>
+        <w:t xml:space="preserve"> (RU</w:t>
+      </w:r>
+      <w:proofErr w:type="gramStart"/>
+      <w:r>
+        <w:t>),ou</w:t>
+      </w:r>
+      <w:proofErr w:type="gramEnd"/>
+      <w:r>
+        <w:t xml:space="preserve">, unidades de reconhecimentos. O RU é um formato individual que um mecanismo de OCR reconhece, é utilizado para generalização do alfabeto, conjunto de caracteres e grafemas, em que cada um já tem um significado específico. </w:t>
+      </w:r>
+      <w:r>
+        <w:fldChar w:fldCharType="begin" w:fldLock="1"/>
+      </w:r>
+      <w:r>
+        <w:instrText>ADDIN CSL_CITATION {"citationItems":[{"id":"ITEM-1","itemData":{"DOI":"10.1117/12.2010051","ISBN":"9780819494313","ISSN":"0277786X","abstract":"This paper describes the development history of the Tesseract OCR engine, and compares the methods to general changes in the field over a similar time period. Emphasis is placed on the lessons learned with the goal of providing a primer for those interested in OCR research.","author":[{"dropping-particle":"","family":"Smith","given":"Ray W.","non-dropping-particle":"","parse-names":false,"suffix":""}],"container-title":"Document Recognition and Retrieval XX","id":"ITEM-1","issue":"February 2013","issued":{"date-parts":[["2013"]]},"page":"865802","title":"History of the Tesseract OCR engine: what worked and what didn't","type":"article-journal","volume":"8658"},"uris":["http://www.mendeley.com/documents/?uuid=68d5035e-5dc3-4424-8eb3-cfb21052c47e"]}],"mendeley":{"formattedCitation":"(SMITH, Ray W., 2013)","plainTextFormattedCitation":"(SMITH, Ray W., 2013)","previouslyFormattedCitation":"(SMITH, Ray W., 2013)"},"properties":{"noteIndex":0},"schema":"https://github.com/citation-style-language/schema/raw/master/csl-citation.json"}</w:instrText>
+      </w:r>
+      <w:r>
+        <w:fldChar w:fldCharType="separate"/>
+      </w:r>
+      <w:r>
+        <w:rPr>
+          <w:noProof/>
+        </w:rPr>
+        <w:t>(SMITH, Ray W., 2013)</w:t>
+      </w:r>
+      <w:r>
+        <w:fldChar w:fldCharType="end"/>
+      </w:r>
+    </w:p>
+    <w:p>
+      <w:pPr>
+        <w:widowControl w:val="0"/>
+        <w:autoSpaceDE w:val="0"/>
+        <w:autoSpaceDN w:val="0"/>
+        <w:adjustRightInd w:val="0"/>
+        <w:ind w:firstLine="720"/>
+      </w:pPr>
+      <w:r>
+        <w:t xml:space="preserve">O </w:t>
+      </w:r>
+      <w:proofErr w:type="spellStart"/>
+      <w:r>
+        <w:t>Tesseract</w:t>
+      </w:r>
+      <w:proofErr w:type="spellEnd"/>
+      <w:r>
+        <w:t xml:space="preserve"> é regularmente testado em 30 línguas, utilizando um conjunto de testes criado de vários modos, como no caso das línguas baseadas no latim e o russo que utilizaram dados criados a partir da digitalização de livros e camadas de texto de PDF</w:t>
+      </w:r>
+      <w:r>
+        <w:t xml:space="preserve">. </w:t>
+      </w:r>
+      <w:r>
+        <w:fldChar w:fldCharType="begin" w:fldLock="1"/>
+      </w:r>
+      <w:r>
+        <w:instrText>ADDIN CSL_CITATION {"citationItems":[{"id":"ITEM-1","itemData":{"DOI":"10.1117/12.2010051","ISBN":"9780819494313","ISSN":"0277786X","abstract":"This paper describes the development history of the Tesseract OCR engine, and compares the methods to general changes in the field over a similar time period. Emphasis is placed on the lessons learned with the goal of providing a primer for those interested in OCR research.","author":[{"dropping-particle":"","family":"Smith","given":"Ray W.","non-dropping-particle":"","parse-names":false,"suffix":""}],"container-title":"Document Recognition and Retrieval XX","id":"ITEM-1","issue":"February 2013","issued":{"date-parts":[["2013"]]},"page":"865802","title":"History of the Tesseract OCR engine: what worked and what didn't","type":"article-journal","volume":"8658"},"uris":["http://www.mendeley.com/documents/?uuid=68d5035e-5dc3-4424-8eb3-cfb21052c47e"]}],"mendeley":{"formattedCitation":"(SMITH, Ray W., 2013)","plainTextFormattedCitation":"(SMITH, Ray W., 2013)","previouslyFormattedCitation":"(SMITH, Ray W., 2013)"},"properties":{"noteIndex":0},"schema":"https://github.com/citation-style-language/schema/raw/master/csl-citation.json"}</w:instrText>
+      </w:r>
+      <w:r>
+        <w:fldChar w:fldCharType="separate"/>
+      </w:r>
+      <w:r>
+        <w:rPr>
+          <w:noProof/>
+        </w:rPr>
+        <w:t>(SMITH, Ray W., 2013)</w:t>
+      </w:r>
+      <w:r>
+        <w:fldChar w:fldCharType="end"/>
+      </w:r>
+    </w:p>
+    <w:p/>
     <w:p>
       <w:r>
         <w:tab/>
@@ -802,13 +1028,17 @@
         <w:fldChar w:fldCharType="begin" w:fldLock="1"/>
       </w:r>
       <w:r>
-        <w:rPr>
-          <w:lang w:val="en-US"/>
-        </w:rPr>
         <w:instrText xml:space="preserve">ADDIN Mendeley Bibliography CSL_BIBLIOGRAPHY </w:instrText>
       </w:r>
       <w:r>
         <w:fldChar w:fldCharType="separate"/>
+      </w:r>
+      <w:r>
+        <w:rPr>
+          <w:rFonts w:ascii="Calibri" w:hAnsi="Calibri" w:cs="Calibri"/>
+          <w:noProof/>
+        </w:rPr>
+        <w:t xml:space="preserve">SMITH, Ray. </w:t>
       </w:r>
       <w:r>
         <w:rPr>
@@ -816,7 +1046,7 @@
           <w:noProof/>
           <w:lang w:val="en-US"/>
         </w:rPr>
-        <w:t xml:space="preserve">SMITH, R. An Overview of the Tesseract OCR Engine. 2., 2007. </w:t>
+        <w:t xml:space="preserve">An Overview of the Tesseract OCR Engine. 2., 2007. </w:t>
       </w:r>
       <w:r>
         <w:rPr>
@@ -835,6 +1065,45 @@
           <w:lang w:val="en-US"/>
         </w:rPr>
         <w:t xml:space="preserve"> [...]. Curitiba, Brasil: IEEE, 2007. v. 2, p. 629–633. DOI 10.1109/ICDAR.2007.4376991. Available at: https://storage.googleapis.com/pub-tools-public-publication-data/pdf/33418.pdf.</w:t>
+      </w:r>
+    </w:p>
+    <w:p>
+      <w:pPr>
+        <w:widowControl w:val="0"/>
+        <w:autoSpaceDE w:val="0"/>
+        <w:autoSpaceDN w:val="0"/>
+        <w:adjustRightInd w:val="0"/>
+        <w:spacing w:line="240" w:lineRule="auto"/>
+        <w:rPr>
+          <w:rFonts w:ascii="Calibri" w:hAnsi="Calibri" w:cs="Calibri"/>
+          <w:noProof/>
+        </w:rPr>
+      </w:pPr>
+      <w:r>
+        <w:rPr>
+          <w:rFonts w:ascii="Calibri" w:hAnsi="Calibri" w:cs="Calibri"/>
+          <w:noProof/>
+          <w:lang w:val="en-US"/>
+        </w:rPr>
+        <w:t xml:space="preserve">SMITH, Ray W. History of the Tesseract OCR engine: what worked and what didn’t. </w:t>
+      </w:r>
+      <w:r>
+        <w:rPr>
+          <w:rFonts w:ascii="Calibri" w:hAnsi="Calibri" w:cs="Calibri"/>
+          <w:b/>
+          <w:bCs/>
+          <w:noProof/>
+          <w:lang w:val="en-US"/>
+        </w:rPr>
+        <w:t>Document Recognition and Retrieval XX</w:t>
+      </w:r>
+      <w:r>
+        <w:rPr>
+          <w:rFonts w:ascii="Calibri" w:hAnsi="Calibri" w:cs="Calibri"/>
+          <w:noProof/>
+          <w:lang w:val="en-US"/>
+        </w:rPr>
+        <w:t>, v. 8658, n. February 2013, p. 865802, 2013. https://doi.org/10.1117/12.2010051.</w:t>
       </w:r>
     </w:p>
     <w:p>

</xml_diff>